<commit_message>
Metadescription y metakeywords para todas las páginas
</commit_message>
<xml_diff>
--- a/seo/documentacion.docx
+++ b/seo/documentacion.docx
@@ -11,7 +11,478 @@
         </w:numPr>
       </w:pPr>
       <w:r>
-        <w:t>Como primer medida para mejorar el SEO, se reemplazaron los textos lorem.</w:t>
+        <w:t xml:space="preserve">Como </w:t>
+      </w:r>
+      <w:proofErr w:type="gramStart"/>
+      <w:r>
+        <w:t>primer medida</w:t>
+      </w:r>
+      <w:proofErr w:type="gramEnd"/>
+      <w:r>
+        <w:t xml:space="preserve"> para mejorar el SEO, se reemplazaron los textos </w:t>
+      </w:r>
+      <w:proofErr w:type="spellStart"/>
+      <w:r>
+        <w:t>lorem</w:t>
+      </w:r>
+      <w:proofErr w:type="spellEnd"/>
+      <w:r>
+        <w:t>.</w:t>
+      </w:r>
+    </w:p>
+    <w:p>
+      <w:pPr>
+        <w:pStyle w:val="Prrafodelista"/>
+        <w:numPr>
+          <w:ilvl w:val="0"/>
+          <w:numId w:val="1"/>
+        </w:numPr>
+        <w:rPr>
+          <w:b/>
+          <w:bCs/>
+        </w:rPr>
+      </w:pPr>
+      <w:r>
+        <w:rPr>
+          <w:b/>
+          <w:bCs/>
+        </w:rPr>
+        <w:t xml:space="preserve">Descripción: </w:t>
+      </w:r>
+      <w:r>
+        <w:t xml:space="preserve">mediante la </w:t>
+      </w:r>
+      <w:proofErr w:type="spellStart"/>
+      <w:r>
+        <w:t>metaetiqueta</w:t>
+      </w:r>
+      <w:proofErr w:type="spellEnd"/>
+      <w:r>
+        <w:t xml:space="preserve"> </w:t>
+      </w:r>
+      <w:proofErr w:type="spellStart"/>
+      <w:r>
+        <w:t>description</w:t>
+      </w:r>
+      <w:proofErr w:type="spellEnd"/>
+      <w:r>
+        <w:t>, agregué los siguientes párrafos que expl</w:t>
+      </w:r>
+      <w:r>
+        <w:t>i</w:t>
+      </w:r>
+      <w:r>
+        <w:t>ca en pocas palabras el contenido de</w:t>
+      </w:r>
+      <w:r>
+        <w:t xml:space="preserve"> cada página</w:t>
+      </w:r>
+      <w:r>
+        <w:t>:</w:t>
+      </w:r>
+    </w:p>
+    <w:p>
+      <w:pPr>
+        <w:pStyle w:val="Prrafodelista"/>
+        <w:numPr>
+          <w:ilvl w:val="1"/>
+          <w:numId w:val="1"/>
+        </w:numPr>
+        <w:rPr>
+          <w:b/>
+          <w:bCs/>
+        </w:rPr>
+      </w:pPr>
+      <w:r>
+        <w:t>“</w:t>
+      </w:r>
+      <w:r>
+        <w:t>Somos una cadena de restaurantes con especialidad en pizzas. Desde el año 1960 trabajamos en Argentina, con nuevas propuestas y servicios</w:t>
+      </w:r>
+      <w:r>
+        <w:t>.</w:t>
+      </w:r>
+      <w:r>
+        <w:t>”</w:t>
+      </w:r>
+      <w:r>
+        <w:t xml:space="preserve"> (archivo index.html)</w:t>
+      </w:r>
+    </w:p>
+    <w:p>
+      <w:pPr>
+        <w:pStyle w:val="Prrafodelista"/>
+        <w:numPr>
+          <w:ilvl w:val="1"/>
+          <w:numId w:val="1"/>
+        </w:numPr>
+        <w:rPr>
+          <w:b/>
+          <w:bCs/>
+        </w:rPr>
+      </w:pPr>
+      <w:r>
+        <w:t>“</w:t>
+      </w:r>
+      <w:r>
+        <w:t>En esta sección puedes encontrar nuestro menú, hay variedad de pizzas, empanadas y postres.</w:t>
+      </w:r>
+      <w:r>
+        <w:t>”</w:t>
+      </w:r>
+      <w:r>
+        <w:t xml:space="preserve"> </w:t>
+      </w:r>
+      <w:r>
+        <w:t>(archivo carta.html)</w:t>
+      </w:r>
+    </w:p>
+    <w:p>
+      <w:pPr>
+        <w:pStyle w:val="Prrafodelista"/>
+        <w:numPr>
+          <w:ilvl w:val="1"/>
+          <w:numId w:val="1"/>
+        </w:numPr>
+        <w:rPr>
+          <w:b/>
+          <w:bCs/>
+        </w:rPr>
+      </w:pPr>
+      <w:r>
+        <w:t>“</w:t>
+      </w:r>
+      <w:r>
+        <w:t>Conoce nuestros locales, nuestros profesionales y clientes famosos a través de esta galería de fotos.</w:t>
+      </w:r>
+      <w:r>
+        <w:t>”</w:t>
+      </w:r>
+      <w:r>
+        <w:t xml:space="preserve"> </w:t>
+      </w:r>
+      <w:proofErr w:type="gramStart"/>
+      <w:r>
+        <w:t>(</w:t>
+      </w:r>
+      <w:proofErr w:type="gramEnd"/>
+      <w:r>
+        <w:t xml:space="preserve">archivo </w:t>
+      </w:r>
+      <w:r>
+        <w:t>galeria</w:t>
+      </w:r>
+      <w:r>
+        <w:t>.html)</w:t>
+      </w:r>
+    </w:p>
+    <w:p>
+      <w:pPr>
+        <w:pStyle w:val="Prrafodelista"/>
+        <w:numPr>
+          <w:ilvl w:val="1"/>
+          <w:numId w:val="1"/>
+        </w:numPr>
+        <w:rPr>
+          <w:b/>
+          <w:bCs/>
+        </w:rPr>
+      </w:pPr>
+      <w:r>
+        <w:t>“</w:t>
+      </w:r>
+      <w:r>
+        <w:t>Aquí puedes encontrar todos los eventos, promociones y descuentos que tenemos para vos.</w:t>
+      </w:r>
+      <w:r>
+        <w:t>”</w:t>
+      </w:r>
+      <w:r>
+        <w:t xml:space="preserve"> </w:t>
+      </w:r>
+      <w:proofErr w:type="gramStart"/>
+      <w:r>
+        <w:t>(</w:t>
+      </w:r>
+      <w:proofErr w:type="gramEnd"/>
+      <w:r>
+        <w:t xml:space="preserve">archivo </w:t>
+      </w:r>
+      <w:r>
+        <w:t>eventos</w:t>
+      </w:r>
+      <w:r>
+        <w:t>.html)</w:t>
+      </w:r>
+    </w:p>
+    <w:p>
+      <w:pPr>
+        <w:pStyle w:val="Prrafodelista"/>
+        <w:numPr>
+          <w:ilvl w:val="1"/>
+          <w:numId w:val="1"/>
+        </w:numPr>
+        <w:rPr>
+          <w:b/>
+          <w:bCs/>
+        </w:rPr>
+      </w:pPr>
+      <w:r>
+        <w:t>“</w:t>
+      </w:r>
+      <w:r>
+        <w:t>Nos interesa saber tu experiencia, tu opinión y tu aporte para seguir creciendo. Esperamos tus comentarios.</w:t>
+      </w:r>
+      <w:r>
+        <w:t>”</w:t>
+      </w:r>
+      <w:r>
+        <w:t xml:space="preserve"> </w:t>
+      </w:r>
+      <w:r>
+        <w:t xml:space="preserve">(archivo </w:t>
+      </w:r>
+      <w:r>
+        <w:t>contacto</w:t>
+      </w:r>
+      <w:r>
+        <w:t>.html)</w:t>
+      </w:r>
+    </w:p>
+    <w:p>
+      <w:pPr>
+        <w:pStyle w:val="Prrafodelista"/>
+        <w:numPr>
+          <w:ilvl w:val="0"/>
+          <w:numId w:val="1"/>
+        </w:numPr>
+        <w:rPr>
+          <w:b/>
+          <w:bCs/>
+        </w:rPr>
+      </w:pPr>
+      <w:r>
+        <w:rPr>
+          <w:b/>
+          <w:bCs/>
+        </w:rPr>
+        <w:t xml:space="preserve">Palabras clave: </w:t>
+      </w:r>
+      <w:r>
+        <w:t xml:space="preserve">mediante la </w:t>
+      </w:r>
+      <w:proofErr w:type="spellStart"/>
+      <w:r>
+        <w:t>metaetiqueta</w:t>
+      </w:r>
+      <w:proofErr w:type="spellEnd"/>
+      <w:r>
+        <w:t xml:space="preserve"> </w:t>
+      </w:r>
+      <w:proofErr w:type="spellStart"/>
+      <w:r>
+        <w:t>keywords</w:t>
+      </w:r>
+      <w:proofErr w:type="spellEnd"/>
+      <w:r>
+        <w:t>, agregué las palabras clave</w:t>
+      </w:r>
+      <w:r>
+        <w:t xml:space="preserve"> en cada página</w:t>
+      </w:r>
+      <w:r>
+        <w:t>:</w:t>
+      </w:r>
+    </w:p>
+    <w:p>
+      <w:pPr>
+        <w:pStyle w:val="Prrafodelista"/>
+        <w:numPr>
+          <w:ilvl w:val="1"/>
+          <w:numId w:val="1"/>
+        </w:numPr>
+        <w:rPr>
+          <w:b/>
+          <w:bCs/>
+        </w:rPr>
+      </w:pPr>
+      <w:r>
+        <w:t xml:space="preserve"> “</w:t>
+      </w:r>
+      <w:r>
+        <w:t xml:space="preserve">PIZZA, </w:t>
+      </w:r>
+      <w:r>
+        <w:t>PIZZA</w:t>
+      </w:r>
+      <w:r>
+        <w:t>S</w:t>
+      </w:r>
+      <w:r>
+        <w:t xml:space="preserve">, </w:t>
+      </w:r>
+      <w:r>
+        <w:t xml:space="preserve">PIZZERIA, </w:t>
+      </w:r>
+      <w:r>
+        <w:t>COMIDA, EMPANADAS, MUZZARELLA, CITIBOX, ARGENTINA, COMER, CENAR, HORNO, PROMOCIONES</w:t>
+      </w:r>
+      <w:r>
+        <w:t>”</w:t>
+      </w:r>
+      <w:r>
+        <w:t xml:space="preserve"> </w:t>
+      </w:r>
+      <w:r>
+        <w:t>(archivo index.html)</w:t>
+      </w:r>
+      <w:r>
+        <w:t>.</w:t>
+      </w:r>
+    </w:p>
+    <w:p>
+      <w:pPr>
+        <w:pStyle w:val="Prrafodelista"/>
+        <w:numPr>
+          <w:ilvl w:val="1"/>
+          <w:numId w:val="1"/>
+        </w:numPr>
+        <w:rPr>
+          <w:b/>
+          <w:bCs/>
+        </w:rPr>
+      </w:pPr>
+      <w:r>
+        <w:t>“</w:t>
+      </w:r>
+      <w:r>
+        <w:t xml:space="preserve">PIZZA, </w:t>
+      </w:r>
+      <w:r>
+        <w:t>PIZZAS, EMPANADAS, CARTA, MENÚ, POSTRES, BEBIDAS</w:t>
+      </w:r>
+      <w:r>
+        <w:t>”</w:t>
+      </w:r>
+      <w:r>
+        <w:t xml:space="preserve"> </w:t>
+      </w:r>
+      <w:r>
+        <w:t>(archivo carta.html).</w:t>
+      </w:r>
+    </w:p>
+    <w:p>
+      <w:pPr>
+        <w:pStyle w:val="Prrafodelista"/>
+        <w:numPr>
+          <w:ilvl w:val="1"/>
+          <w:numId w:val="1"/>
+        </w:numPr>
+        <w:rPr>
+          <w:b/>
+          <w:bCs/>
+        </w:rPr>
+      </w:pPr>
+      <w:r>
+        <w:t>“</w:t>
+      </w:r>
+      <w:r>
+        <w:t xml:space="preserve">GALERÍA, </w:t>
+      </w:r>
+      <w:r>
+        <w:t xml:space="preserve">PIZZA, </w:t>
+      </w:r>
+      <w:r>
+        <w:t xml:space="preserve">PIZZAS, </w:t>
+      </w:r>
+      <w:r>
+        <w:t xml:space="preserve">PIZZERIA, </w:t>
+      </w:r>
+      <w:r>
+        <w:t>CLIENTES, ESTABLECIMIENTO, GENTE, IMÁGENES, FOTOS, COMER, CENAR, HORNO</w:t>
+      </w:r>
+      <w:r>
+        <w:t>”</w:t>
+      </w:r>
+      <w:r>
+        <w:t xml:space="preserve"> </w:t>
+      </w:r>
+      <w:r>
+        <w:t>(archivo</w:t>
+      </w:r>
+      <w:r>
+        <w:t xml:space="preserve"> galería.html</w:t>
+      </w:r>
+      <w:r>
+        <w:t>).</w:t>
+      </w:r>
+    </w:p>
+    <w:p>
+      <w:pPr>
+        <w:pStyle w:val="Prrafodelista"/>
+        <w:numPr>
+          <w:ilvl w:val="1"/>
+          <w:numId w:val="1"/>
+        </w:numPr>
+        <w:rPr>
+          <w:b/>
+          <w:bCs/>
+        </w:rPr>
+      </w:pPr>
+      <w:r>
+        <w:t>“</w:t>
+      </w:r>
+      <w:r>
+        <w:t>PIZZA, PIZZAS, PIZZERIA, EMPANADAS, EVENTOS, PROMOCIONES, BENEFICIOS, DESCUENTOS, CARTA</w:t>
+      </w:r>
+      <w:r>
+        <w:t>”</w:t>
+      </w:r>
+      <w:r>
+        <w:t xml:space="preserve"> </w:t>
+      </w:r>
+      <w:r>
+        <w:t>(archivo</w:t>
+      </w:r>
+      <w:r>
+        <w:t xml:space="preserve"> eventos.html</w:t>
+      </w:r>
+      <w:r>
+        <w:t>).</w:t>
+      </w:r>
+    </w:p>
+    <w:p>
+      <w:pPr>
+        <w:pStyle w:val="Prrafodelista"/>
+        <w:numPr>
+          <w:ilvl w:val="1"/>
+          <w:numId w:val="1"/>
+        </w:numPr>
+        <w:rPr>
+          <w:b/>
+          <w:bCs/>
+        </w:rPr>
+      </w:pPr>
+      <w:r>
+        <w:t>“</w:t>
+      </w:r>
+      <w:r>
+        <w:t>CONTACTO, EMAIL, MENSAJE, COMENTARIO, OPINION, ATENCION</w:t>
+      </w:r>
+      <w:r>
+        <w:t>”</w:t>
+      </w:r>
+      <w:r>
+        <w:t xml:space="preserve"> </w:t>
+      </w:r>
+      <w:r>
+        <w:t>(archivo</w:t>
+      </w:r>
+      <w:r>
+        <w:t xml:space="preserve"> contacto.html</w:t>
+      </w:r>
+      <w:r>
+        <w:t>).</w:t>
       </w:r>
     </w:p>
     <w:sectPr>
@@ -29,7 +500,7 @@
   <w:abstractNum w:abstractNumId="0" w15:restartNumberingAfterBreak="0">
     <w:nsid w:val="0FDD3FD4"/>
     <w:multiLevelType w:val="hybridMultilevel"/>
-    <w:tmpl w:val="F74EFF6E"/>
+    <w:tmpl w:val="E28A552A"/>
     <w:lvl w:ilvl="0" w:tplc="2C0A0001">
       <w:start w:val="1"/>
       <w:numFmt w:val="bullet"/>
@@ -42,7 +513,7 @@
         <w:rFonts w:ascii="Symbol" w:hAnsi="Symbol" w:hint="default"/>
       </w:rPr>
     </w:lvl>
-    <w:lvl w:ilvl="1" w:tplc="2C0A0003" w:tentative="1">
+    <w:lvl w:ilvl="1" w:tplc="2C0A0003">
       <w:start w:val="1"/>
       <w:numFmt w:val="bullet"/>
       <w:lvlText w:val="o"/>
@@ -54,7 +525,7 @@
         <w:rFonts w:ascii="Courier New" w:hAnsi="Courier New" w:cs="Courier New" w:hint="default"/>
       </w:rPr>
     </w:lvl>
-    <w:lvl w:ilvl="2" w:tplc="2C0A0005" w:tentative="1">
+    <w:lvl w:ilvl="2" w:tplc="2C0A0005">
       <w:start w:val="1"/>
       <w:numFmt w:val="bullet"/>
       <w:lvlText w:val=""/>

</xml_diff>

<commit_message>
Creación del archivo sitemap.xml
</commit_message>
<xml_diff>
--- a/seo/documentacion.docx
+++ b/seo/documentacion.docx
@@ -483,6 +483,22 @@
       </w:r>
       <w:r>
         <w:t>).</w:t>
+      </w:r>
+    </w:p>
+    <w:p>
+      <w:pPr>
+        <w:pStyle w:val="Prrafodelista"/>
+        <w:numPr>
+          <w:ilvl w:val="0"/>
+          <w:numId w:val="1"/>
+        </w:numPr>
+        <w:rPr>
+          <w:b/>
+          <w:bCs/>
+        </w:rPr>
+      </w:pPr>
+      <w:r>
+        <w:t>Se agregó un archivo sitemap.xml generado en la página www.xml-sitemaps.com.</w:t>
       </w:r>
     </w:p>
     <w:sectPr>

</xml_diff>

<commit_message>
Corrección de metakeywords en index.html
</commit_message>
<xml_diff>
--- a/seo/documentacion.docx
+++ b/seo/documentacion.docx
@@ -11,24 +11,183 @@
         </w:numPr>
       </w:pPr>
       <w:r>
-        <w:t xml:space="preserve">Como </w:t>
-      </w:r>
-      <w:proofErr w:type="gramStart"/>
-      <w:r>
-        <w:t>primer medida</w:t>
-      </w:r>
-      <w:proofErr w:type="gramEnd"/>
-      <w:r>
-        <w:t xml:space="preserve"> para mejorar el SEO, se reemplazaron los textos </w:t>
-      </w:r>
-      <w:proofErr w:type="spellStart"/>
-      <w:r>
-        <w:t>lorem</w:t>
-      </w:r>
-      <w:proofErr w:type="spellEnd"/>
+        <w:t>Como primer medida para mejorar el SEO, se reemplazaron los textos lorem.</w:t>
+      </w:r>
+    </w:p>
+    <w:p>
+      <w:pPr>
+        <w:pStyle w:val="Prrafodelista"/>
+        <w:numPr>
+          <w:ilvl w:val="0"/>
+          <w:numId w:val="1"/>
+        </w:numPr>
+        <w:rPr>
+          <w:b/>
+          <w:bCs/>
+        </w:rPr>
+      </w:pPr>
+      <w:r>
+        <w:rPr>
+          <w:b/>
+          <w:bCs/>
+        </w:rPr>
+        <w:t xml:space="preserve">Descripción: </w:t>
+      </w:r>
+      <w:r>
+        <w:t>mediante la metaetiqueta description, agregué los siguientes párrafos que expl</w:t>
+      </w:r>
+      <w:r>
+        <w:t>i</w:t>
+      </w:r>
+      <w:r>
+        <w:t>ca en pocas palabras el contenido de</w:t>
+      </w:r>
+      <w:r>
+        <w:t xml:space="preserve"> cada página</w:t>
+      </w:r>
+      <w:r>
+        <w:t>:</w:t>
+      </w:r>
+    </w:p>
+    <w:p>
+      <w:pPr>
+        <w:pStyle w:val="Prrafodelista"/>
+        <w:numPr>
+          <w:ilvl w:val="1"/>
+          <w:numId w:val="1"/>
+        </w:numPr>
+        <w:rPr>
+          <w:b/>
+          <w:bCs/>
+        </w:rPr>
+      </w:pPr>
+      <w:r>
+        <w:t>“</w:t>
+      </w:r>
+      <w:r>
+        <w:t>Somos una cadena de restaurantes con especialidad en pizzas. Desde el año 1960 trabajamos en Argentina, con nuevas propuestas y servicios</w:t>
+      </w:r>
       <w:r>
         <w:t>.</w:t>
       </w:r>
+      <w:r>
+        <w:t>”</w:t>
+      </w:r>
+      <w:r>
+        <w:t xml:space="preserve"> (archivo index.html)</w:t>
+      </w:r>
+    </w:p>
+    <w:p>
+      <w:pPr>
+        <w:pStyle w:val="Prrafodelista"/>
+        <w:numPr>
+          <w:ilvl w:val="1"/>
+          <w:numId w:val="1"/>
+        </w:numPr>
+        <w:rPr>
+          <w:b/>
+          <w:bCs/>
+        </w:rPr>
+      </w:pPr>
+      <w:r>
+        <w:t>“</w:t>
+      </w:r>
+      <w:r>
+        <w:t>En esta sección puedes encontrar nuestro menú, hay variedad de pizzas, empanadas y postres.</w:t>
+      </w:r>
+      <w:r>
+        <w:t>”</w:t>
+      </w:r>
+      <w:r>
+        <w:t xml:space="preserve"> </w:t>
+      </w:r>
+      <w:r>
+        <w:t>(archivo carta.html)</w:t>
+      </w:r>
+    </w:p>
+    <w:p>
+      <w:pPr>
+        <w:pStyle w:val="Prrafodelista"/>
+        <w:numPr>
+          <w:ilvl w:val="1"/>
+          <w:numId w:val="1"/>
+        </w:numPr>
+        <w:rPr>
+          <w:b/>
+          <w:bCs/>
+        </w:rPr>
+      </w:pPr>
+      <w:r>
+        <w:t>“</w:t>
+      </w:r>
+      <w:r>
+        <w:t>Conoce nuestros locales, nuestros profesionales y clientes famosos a través de esta galería de fotos.</w:t>
+      </w:r>
+      <w:r>
+        <w:t>”</w:t>
+      </w:r>
+      <w:r>
+        <w:t xml:space="preserve"> </w:t>
+      </w:r>
+      <w:r>
+        <w:t>(archivo galeria.html)</w:t>
+      </w:r>
+    </w:p>
+    <w:p>
+      <w:pPr>
+        <w:pStyle w:val="Prrafodelista"/>
+        <w:numPr>
+          <w:ilvl w:val="1"/>
+          <w:numId w:val="1"/>
+        </w:numPr>
+        <w:rPr>
+          <w:b/>
+          <w:bCs/>
+        </w:rPr>
+      </w:pPr>
+      <w:r>
+        <w:t>“</w:t>
+      </w:r>
+      <w:r>
+        <w:t>Aquí puedes encontrar todos los eventos, promociones y descuentos que tenemos para vos.</w:t>
+      </w:r>
+      <w:r>
+        <w:t>”</w:t>
+      </w:r>
+      <w:r>
+        <w:t xml:space="preserve"> </w:t>
+      </w:r>
+      <w:r>
+        <w:t>(archivo eventos.html)</w:t>
+      </w:r>
+    </w:p>
+    <w:p>
+      <w:pPr>
+        <w:pStyle w:val="Prrafodelista"/>
+        <w:numPr>
+          <w:ilvl w:val="1"/>
+          <w:numId w:val="1"/>
+        </w:numPr>
+        <w:rPr>
+          <w:b/>
+          <w:bCs/>
+        </w:rPr>
+      </w:pPr>
+      <w:r>
+        <w:t>“</w:t>
+      </w:r>
+      <w:r>
+        <w:t>Nos interesa saber tu experiencia, tu opinión y tu aporte para seguir creciendo. Esperamos tus comentarios.</w:t>
+      </w:r>
+      <w:r>
+        <w:t>”</w:t>
+      </w:r>
+      <w:r>
+        <w:t xml:space="preserve"> </w:t>
+      </w:r>
+      <w:r>
+        <w:t>(archivo contacto.html)</w:t>
+      </w:r>
     </w:p>
     <w:p>
       <w:pPr>
@@ -47,38 +206,93 @@
           <w:b/>
           <w:bCs/>
         </w:rPr>
-        <w:t xml:space="preserve">Descripción: </w:t>
-      </w:r>
-      <w:r>
-        <w:t xml:space="preserve">mediante la </w:t>
-      </w:r>
-      <w:proofErr w:type="spellStart"/>
-      <w:r>
-        <w:t>metaetiqueta</w:t>
-      </w:r>
-      <w:proofErr w:type="spellEnd"/>
+        <w:t xml:space="preserve">Palabras clave: </w:t>
+      </w:r>
+      <w:r>
+        <w:t>mediante la metaetiqueta keywords, agregué las palabras clave</w:t>
+      </w:r>
+      <w:r>
+        <w:t xml:space="preserve"> en cada página</w:t>
+      </w:r>
+      <w:r>
+        <w:t>:</w:t>
+      </w:r>
+    </w:p>
+    <w:p>
+      <w:pPr>
+        <w:pStyle w:val="Prrafodelista"/>
+        <w:numPr>
+          <w:ilvl w:val="1"/>
+          <w:numId w:val="1"/>
+        </w:numPr>
+        <w:rPr>
+          <w:b/>
+          <w:bCs/>
+        </w:rPr>
+      </w:pPr>
+      <w:r>
+        <w:t xml:space="preserve"> “</w:t>
+      </w:r>
+      <w:r>
+        <w:t xml:space="preserve">PIZZA, </w:t>
+      </w:r>
+      <w:r>
+        <w:t>PIZZA</w:t>
+      </w:r>
+      <w:r>
+        <w:t>S</w:t>
+      </w:r>
+      <w:r>
+        <w:t xml:space="preserve">, </w:t>
+      </w:r>
+      <w:r>
+        <w:t xml:space="preserve">PIZZERIA, </w:t>
+      </w:r>
+      <w:r>
+        <w:t>COMIDA, EMPANADAS, MUZZARELLA, CIT</w:t>
+      </w:r>
+      <w:r>
+        <w:t>Y</w:t>
+      </w:r>
+      <w:r>
+        <w:t>BOX, ARGENTINA, COMER, CENAR, HORNO, PROMOCIONES</w:t>
+      </w:r>
+      <w:r>
+        <w:t>”</w:t>
+      </w:r>
+      <w:r>
+        <w:t xml:space="preserve"> (archivo index.html).</w:t>
+      </w:r>
+    </w:p>
+    <w:p>
+      <w:pPr>
+        <w:pStyle w:val="Prrafodelista"/>
+        <w:numPr>
+          <w:ilvl w:val="1"/>
+          <w:numId w:val="1"/>
+        </w:numPr>
+        <w:rPr>
+          <w:b/>
+          <w:bCs/>
+        </w:rPr>
+      </w:pPr>
+      <w:r>
+        <w:t>“</w:t>
+      </w:r>
+      <w:r>
+        <w:t xml:space="preserve">PIZZA, </w:t>
+      </w:r>
+      <w:r>
+        <w:t>PIZZAS, EMPANADAS, CARTA, MENÚ, POSTRES, BEBIDAS</w:t>
+      </w:r>
+      <w:r>
+        <w:t>”</w:t>
+      </w:r>
       <w:r>
         <w:t xml:space="preserve"> </w:t>
       </w:r>
-      <w:proofErr w:type="spellStart"/>
-      <w:r>
-        <w:t>description</w:t>
-      </w:r>
-      <w:proofErr w:type="spellEnd"/>
-      <w:r>
-        <w:t>, agregué los siguientes párrafos que expl</w:t>
-      </w:r>
-      <w:r>
-        <w:t>i</w:t>
-      </w:r>
-      <w:r>
-        <w:t>ca en pocas palabras el contenido de</w:t>
-      </w:r>
-      <w:r>
-        <w:t xml:space="preserve"> cada página</w:t>
-      </w:r>
-      <w:r>
-        <w:t>:</w:t>
+      <w:r>
+        <w:t>(archivo carta.html).</w:t>
       </w:r>
     </w:p>
     <w:p>
@@ -97,16 +311,28 @@
         <w:t>“</w:t>
       </w:r>
       <w:r>
-        <w:t>Somos una cadena de restaurantes con especialidad en pizzas. Desde el año 1960 trabajamos en Argentina, con nuevas propuestas y servicios</w:t>
-      </w:r>
-      <w:r>
-        <w:t>.</w:t>
+        <w:t xml:space="preserve">GALERÍA, </w:t>
+      </w:r>
+      <w:r>
+        <w:t xml:space="preserve">PIZZA, </w:t>
+      </w:r>
+      <w:r>
+        <w:t xml:space="preserve">PIZZAS, </w:t>
+      </w:r>
+      <w:r>
+        <w:t xml:space="preserve">PIZZERIA, </w:t>
+      </w:r>
+      <w:r>
+        <w:t>CLIENTES, ESTABLECIMIENTO, GENTE, IMÁGENES, FOTOS, COMER, CENAR, HORNO</w:t>
       </w:r>
       <w:r>
         <w:t>”</w:t>
       </w:r>
       <w:r>
-        <w:t xml:space="preserve"> (archivo index.html)</w:t>
+        <w:t xml:space="preserve"> </w:t>
+      </w:r>
+      <w:r>
+        <w:t>(archivo galería.html).</w:t>
       </w:r>
     </w:p>
     <w:p>
@@ -125,7 +351,7 @@
         <w:t>“</w:t>
       </w:r>
       <w:r>
-        <w:t>En esta sección puedes encontrar nuestro menú, hay variedad de pizzas, empanadas y postres.</w:t>
+        <w:t>PIZZA, PIZZAS, PIZZERIA, EMPANADAS, EVENTOS, PROMOCIONES, BENEFICIOS, DESCUENTOS, CARTA</w:t>
       </w:r>
       <w:r>
         <w:t>”</w:t>
@@ -134,7 +360,7 @@
         <w:t xml:space="preserve"> </w:t>
       </w:r>
       <w:r>
-        <w:t>(archivo carta.html)</w:t>
+        <w:t>(archivo eventos.html).</w:t>
       </w:r>
     </w:p>
     <w:p>
@@ -153,7 +379,7 @@
         <w:t>“</w:t>
       </w:r>
       <w:r>
-        <w:t>Conoce nuestros locales, nuestros profesionales y clientes famosos a través de esta galería de fotos.</w:t>
+        <w:t>CONTACTO, EMAIL, MENSAJE, COMENTARIO, OPINION, ATENCION</w:t>
       </w:r>
       <w:r>
         <w:t>”</w:t>
@@ -161,328 +387,8 @@
       <w:r>
         <w:t xml:space="preserve"> </w:t>
       </w:r>
-      <w:proofErr w:type="gramStart"/>
-      <w:r>
-        <w:t>(</w:t>
-      </w:r>
-      <w:proofErr w:type="gramEnd"/>
-      <w:r>
-        <w:t xml:space="preserve">archivo </w:t>
-      </w:r>
-      <w:r>
-        <w:t>galeria</w:t>
-      </w:r>
-      <w:r>
-        <w:t>.html)</w:t>
-      </w:r>
-    </w:p>
-    <w:p>
-      <w:pPr>
-        <w:pStyle w:val="Prrafodelista"/>
-        <w:numPr>
-          <w:ilvl w:val="1"/>
-          <w:numId w:val="1"/>
-        </w:numPr>
-        <w:rPr>
-          <w:b/>
-          <w:bCs/>
-        </w:rPr>
-      </w:pPr>
-      <w:r>
-        <w:t>“</w:t>
-      </w:r>
-      <w:r>
-        <w:t>Aquí puedes encontrar todos los eventos, promociones y descuentos que tenemos para vos.</w:t>
-      </w:r>
-      <w:r>
-        <w:t>”</w:t>
-      </w:r>
-      <w:r>
-        <w:t xml:space="preserve"> </w:t>
-      </w:r>
-      <w:proofErr w:type="gramStart"/>
-      <w:r>
-        <w:t>(</w:t>
-      </w:r>
-      <w:proofErr w:type="gramEnd"/>
-      <w:r>
-        <w:t xml:space="preserve">archivo </w:t>
-      </w:r>
-      <w:r>
-        <w:t>eventos</w:t>
-      </w:r>
-      <w:r>
-        <w:t>.html)</w:t>
-      </w:r>
-    </w:p>
-    <w:p>
-      <w:pPr>
-        <w:pStyle w:val="Prrafodelista"/>
-        <w:numPr>
-          <w:ilvl w:val="1"/>
-          <w:numId w:val="1"/>
-        </w:numPr>
-        <w:rPr>
-          <w:b/>
-          <w:bCs/>
-        </w:rPr>
-      </w:pPr>
-      <w:r>
-        <w:t>“</w:t>
-      </w:r>
-      <w:r>
-        <w:t>Nos interesa saber tu experiencia, tu opinión y tu aporte para seguir creciendo. Esperamos tus comentarios.</w:t>
-      </w:r>
-      <w:r>
-        <w:t>”</w:t>
-      </w:r>
-      <w:r>
-        <w:t xml:space="preserve"> </w:t>
-      </w:r>
-      <w:r>
-        <w:t xml:space="preserve">(archivo </w:t>
-      </w:r>
-      <w:r>
-        <w:t>contacto</w:t>
-      </w:r>
-      <w:r>
-        <w:t>.html)</w:t>
-      </w:r>
-    </w:p>
-    <w:p>
-      <w:pPr>
-        <w:pStyle w:val="Prrafodelista"/>
-        <w:numPr>
-          <w:ilvl w:val="0"/>
-          <w:numId w:val="1"/>
-        </w:numPr>
-        <w:rPr>
-          <w:b/>
-          <w:bCs/>
-        </w:rPr>
-      </w:pPr>
-      <w:r>
-        <w:rPr>
-          <w:b/>
-          <w:bCs/>
-        </w:rPr>
-        <w:t xml:space="preserve">Palabras clave: </w:t>
-      </w:r>
-      <w:r>
-        <w:t xml:space="preserve">mediante la </w:t>
-      </w:r>
-      <w:proofErr w:type="spellStart"/>
-      <w:r>
-        <w:t>metaetiqueta</w:t>
-      </w:r>
-      <w:proofErr w:type="spellEnd"/>
-      <w:r>
-        <w:t xml:space="preserve"> </w:t>
-      </w:r>
-      <w:proofErr w:type="spellStart"/>
-      <w:r>
-        <w:t>keywords</w:t>
-      </w:r>
-      <w:proofErr w:type="spellEnd"/>
-      <w:r>
-        <w:t>, agregué las palabras clave</w:t>
-      </w:r>
-      <w:r>
-        <w:t xml:space="preserve"> en cada página</w:t>
-      </w:r>
-      <w:r>
-        <w:t>:</w:t>
-      </w:r>
-    </w:p>
-    <w:p>
-      <w:pPr>
-        <w:pStyle w:val="Prrafodelista"/>
-        <w:numPr>
-          <w:ilvl w:val="1"/>
-          <w:numId w:val="1"/>
-        </w:numPr>
-        <w:rPr>
-          <w:b/>
-          <w:bCs/>
-        </w:rPr>
-      </w:pPr>
-      <w:r>
-        <w:t xml:space="preserve"> “</w:t>
-      </w:r>
-      <w:r>
-        <w:t xml:space="preserve">PIZZA, </w:t>
-      </w:r>
-      <w:r>
-        <w:t>PIZZA</w:t>
-      </w:r>
-      <w:r>
-        <w:t>S</w:t>
-      </w:r>
-      <w:r>
-        <w:t xml:space="preserve">, </w:t>
-      </w:r>
-      <w:r>
-        <w:t xml:space="preserve">PIZZERIA, </w:t>
-      </w:r>
-      <w:r>
-        <w:t>COMIDA, EMPANADAS, MUZZARELLA, CITIBOX, ARGENTINA, COMER, CENAR, HORNO, PROMOCIONES</w:t>
-      </w:r>
-      <w:r>
-        <w:t>”</w:t>
-      </w:r>
-      <w:r>
-        <w:t xml:space="preserve"> </w:t>
-      </w:r>
-      <w:r>
-        <w:t>(archivo index.html)</w:t>
-      </w:r>
-      <w:r>
-        <w:t>.</w:t>
-      </w:r>
-    </w:p>
-    <w:p>
-      <w:pPr>
-        <w:pStyle w:val="Prrafodelista"/>
-        <w:numPr>
-          <w:ilvl w:val="1"/>
-          <w:numId w:val="1"/>
-        </w:numPr>
-        <w:rPr>
-          <w:b/>
-          <w:bCs/>
-        </w:rPr>
-      </w:pPr>
-      <w:r>
-        <w:t>“</w:t>
-      </w:r>
-      <w:r>
-        <w:t xml:space="preserve">PIZZA, </w:t>
-      </w:r>
-      <w:r>
-        <w:t>PIZZAS, EMPANADAS, CARTA, MENÚ, POSTRES, BEBIDAS</w:t>
-      </w:r>
-      <w:r>
-        <w:t>”</w:t>
-      </w:r>
-      <w:r>
-        <w:t xml:space="preserve"> </w:t>
-      </w:r>
-      <w:r>
-        <w:t>(archivo carta.html).</w:t>
-      </w:r>
-    </w:p>
-    <w:p>
-      <w:pPr>
-        <w:pStyle w:val="Prrafodelista"/>
-        <w:numPr>
-          <w:ilvl w:val="1"/>
-          <w:numId w:val="1"/>
-        </w:numPr>
-        <w:rPr>
-          <w:b/>
-          <w:bCs/>
-        </w:rPr>
-      </w:pPr>
-      <w:r>
-        <w:t>“</w:t>
-      </w:r>
-      <w:r>
-        <w:t xml:space="preserve">GALERÍA, </w:t>
-      </w:r>
-      <w:r>
-        <w:t xml:space="preserve">PIZZA, </w:t>
-      </w:r>
-      <w:r>
-        <w:t xml:space="preserve">PIZZAS, </w:t>
-      </w:r>
-      <w:r>
-        <w:t xml:space="preserve">PIZZERIA, </w:t>
-      </w:r>
-      <w:r>
-        <w:t>CLIENTES, ESTABLECIMIENTO, GENTE, IMÁGENES, FOTOS, COMER, CENAR, HORNO</w:t>
-      </w:r>
-      <w:r>
-        <w:t>”</w:t>
-      </w:r>
-      <w:r>
-        <w:t xml:space="preserve"> </w:t>
-      </w:r>
-      <w:r>
-        <w:t>(archivo</w:t>
-      </w:r>
-      <w:r>
-        <w:t xml:space="preserve"> galería.html</w:t>
-      </w:r>
-      <w:r>
-        <w:t>).</w:t>
-      </w:r>
-    </w:p>
-    <w:p>
-      <w:pPr>
-        <w:pStyle w:val="Prrafodelista"/>
-        <w:numPr>
-          <w:ilvl w:val="1"/>
-          <w:numId w:val="1"/>
-        </w:numPr>
-        <w:rPr>
-          <w:b/>
-          <w:bCs/>
-        </w:rPr>
-      </w:pPr>
-      <w:r>
-        <w:t>“</w:t>
-      </w:r>
-      <w:r>
-        <w:t>PIZZA, PIZZAS, PIZZERIA, EMPANADAS, EVENTOS, PROMOCIONES, BENEFICIOS, DESCUENTOS, CARTA</w:t>
-      </w:r>
-      <w:r>
-        <w:t>”</w:t>
-      </w:r>
-      <w:r>
-        <w:t xml:space="preserve"> </w:t>
-      </w:r>
-      <w:r>
-        <w:t>(archivo</w:t>
-      </w:r>
-      <w:r>
-        <w:t xml:space="preserve"> eventos.html</w:t>
-      </w:r>
-      <w:r>
-        <w:t>).</w:t>
-      </w:r>
-    </w:p>
-    <w:p>
-      <w:pPr>
-        <w:pStyle w:val="Prrafodelista"/>
-        <w:numPr>
-          <w:ilvl w:val="1"/>
-          <w:numId w:val="1"/>
-        </w:numPr>
-        <w:rPr>
-          <w:b/>
-          <w:bCs/>
-        </w:rPr>
-      </w:pPr>
-      <w:r>
-        <w:t>“</w:t>
-      </w:r>
-      <w:r>
-        <w:t>CONTACTO, EMAIL, MENSAJE, COMENTARIO, OPINION, ATENCION</w:t>
-      </w:r>
-      <w:r>
-        <w:t>”</w:t>
-      </w:r>
-      <w:r>
-        <w:t xml:space="preserve"> </w:t>
-      </w:r>
-      <w:r>
-        <w:t>(archivo</w:t>
-      </w:r>
-      <w:r>
-        <w:t xml:space="preserve"> contacto.html</w:t>
-      </w:r>
-      <w:r>
-        <w:t>).</w:t>
+      <w:r>
+        <w:t>(archivo contacto.html).</w:t>
       </w:r>
     </w:p>
     <w:p>

</xml_diff>

<commit_message>
Se agregó un h1 por página para mejorar SEO
</commit_message>
<xml_diff>
--- a/seo/documentacion.docx
+++ b/seo/documentacion.docx
@@ -404,7 +404,34 @@
         </w:rPr>
       </w:pPr>
       <w:r>
-        <w:t>Se agregó un archivo sitemap.xml generado en la página www.xml-sitemaps.com.</w:t>
+        <w:t xml:space="preserve">Se agregó un archivo sitemap.xml generado en la página </w:t>
+      </w:r>
+      <w:hyperlink r:id="rId5" w:history="1">
+        <w:r>
+          <w:rPr>
+            <w:rStyle w:val="Hipervnculo"/>
+          </w:rPr>
+          <w:t>www.xml-sitemaps.com</w:t>
+        </w:r>
+      </w:hyperlink>
+      <w:r>
+        <w:t>.</w:t>
+      </w:r>
+    </w:p>
+    <w:p>
+      <w:pPr>
+        <w:pStyle w:val="Prrafodelista"/>
+        <w:numPr>
+          <w:ilvl w:val="0"/>
+          <w:numId w:val="1"/>
+        </w:numPr>
+        <w:rPr>
+          <w:b/>
+          <w:bCs/>
+        </w:rPr>
+      </w:pPr>
+      <w:r>
+        <w:t>Se agregó una etiqueta h1 por página con su contenido principal.</w:t>
       </w:r>
     </w:p>
     <w:sectPr>
@@ -975,6 +1002,29 @@
       <w:contextualSpacing/>
     </w:pPr>
   </w:style>
+  <w:style w:type="character" w:styleId="Hipervnculo">
+    <w:name w:val="Hyperlink"/>
+    <w:basedOn w:val="Fuentedeprrafopredeter"/>
+    <w:uiPriority w:val="99"/>
+    <w:unhideWhenUsed/>
+    <w:rsid w:val="002737F1"/>
+    <w:rPr>
+      <w:color w:val="0563C1" w:themeColor="hyperlink"/>
+      <w:u w:val="single"/>
+    </w:rPr>
+  </w:style>
+  <w:style w:type="character" w:styleId="Mencinsinresolver">
+    <w:name w:val="Unresolved Mention"/>
+    <w:basedOn w:val="Fuentedeprrafopredeter"/>
+    <w:uiPriority w:val="99"/>
+    <w:semiHidden/>
+    <w:unhideWhenUsed/>
+    <w:rsid w:val="002737F1"/>
+    <w:rPr>
+      <w:color w:val="605E5C"/>
+      <w:shd w:val="clear" w:color="auto" w:fill="E1DFDD"/>
+    </w:rPr>
+  </w:style>
 </w:styles>
 </file>
 

</xml_diff>